<commit_message>
handled exception that occurs when restarting phone
Signed-off-by: Shehan Jiffry <it17029896@my.sliit.lk>
</commit_message>
<xml_diff>
--- a/IEEE Research Paper 20_21-J-19.docx
+++ b/IEEE Research Paper 20_21-J-19.docx
@@ -8068,6 +8068,16 @@
     </w:p>
     <w:p>
       <w:pPr>
+        <w:jc w:val="both"/>
+      </w:pPr>
+    </w:p>
+    <w:p>
+      <w:pPr>
+        <w:jc w:val="both"/>
+      </w:pPr>
+    </w:p>
+    <w:p>
+      <w:pPr>
         <w:pStyle w:val="Heading5"/>
         <w:jc w:val="both"/>
         <w:rPr>
@@ -8445,7 +8455,11 @@
         <w:pStyle w:val="references"/>
       </w:pPr>
       <w:r>
-        <w:t>B. Nazario, “How Much Sleep Do I Need?,” WebMD, 24-Aug-2020. [Online]. Available: https://www.webmd.com/sleep-disorders/sleep-requirements#:~:text=Most adults need 7 to,hours of sleep than usual. [Accessed: 16-Mar-2021].</w:t>
+        <w:t>B. Nazario, “How Much Sleep Do I Need?,” WebMD, 24-Aug-2020. [Online]. Available: https://www.webmd.com/sleep-disorders/sleep-</w:t>
+      </w:r>
+      <w:r>
+        <w:lastRenderedPageBreak/>
+        <w:t>requirements#:~:text=Most adults need 7 to,hours of sleep than usual. [Accessed: 16-Mar-2021].</w:t>
       </w:r>
     </w:p>
     <w:p>
@@ -8453,7 +8467,6 @@
         <w:pStyle w:val="references"/>
       </w:pPr>
       <w:r>
-        <w:lastRenderedPageBreak/>
         <w:t>National Health Service, “What is the body mass index (BMI)?,” NHS Choices. [Online]. Available: https://www.nhs.uk/common-health-questions/lifestyle/what-is-the-body-mass-index-bmi/#:~:text=BMI ranges,well as height and weight. [Accessed: 16-Mar-2021].</w:t>
       </w:r>
     </w:p>
@@ -12127,7 +12140,7 @@
 </file>
 
 <file path=customXml/itemProps1.xml><?xml version="1.0" encoding="utf-8"?>
-<ds:datastoreItem xmlns:ds="http://purl.oclc.org/ooxml/officeDocument/customXml" ds:itemID="{C57AA952-0594-409C-8242-23BA56098DC1}">
+<ds:datastoreItem xmlns:ds="http://purl.oclc.org/ooxml/officeDocument/customXml" ds:itemID="{88E1C2F3-8E9B-46AC-9229-E723B4746E20}">
   <ds:schemaRefs>
     <ds:schemaRef ds:uri="http://schemas.openxmlformats.org/officeDocument/2006/bibliography"/>
   </ds:schemaRefs>

</xml_diff>